<commit_message>
updated web api, web app, db, sql scripts
</commit_message>
<xml_diff>
--- a/WebApp/WILWebAppNetCore/WILWebAppNetCore/HOW TO UPDATE DB.docx
+++ b/WebApp/WILWebAppNetCore/WILWebAppNetCore/HOW TO UPDATE DB.docx
@@ -4,9 +4,77 @@
   <w:body>
     <w:p>
       <w:r>
+        <w:fldChar w:fldCharType="begin"/>
+      </w:r>
+      <w:r>
+        <w:instrText xml:space="preserve"> HYPERLINK "</w:instrText>
+      </w:r>
+      <w:r>
+        <w:instrText>https://docs.microsoft.com/en-us/ef/core/get-started/aspnetcore/existing-db</w:instrText>
+      </w:r>
+      <w:r>
+        <w:instrText xml:space="preserve">" </w:instrText>
+      </w:r>
+      <w:r>
+        <w:fldChar w:fldCharType="separate"/>
+      </w:r>
+      <w:r>
+        <w:rPr>
+          <w:rStyle w:val="Hyperlink"/>
+        </w:rPr>
         <w:t>https://docs.microsoft.com/en-us/ef/core/get-started/aspnetcore/existing-db</w:t>
       </w:r>
+      <w:r>
+        <w:fldChar w:fldCharType="end"/>
+      </w:r>
+    </w:p>
+    <w:p/>
+    <w:p>
       <w:bookmarkStart w:id="0" w:name="_GoBack"/>
+      <w:r>
+        <w:t>Scaffold-</w:t>
+      </w:r>
+      <w:proofErr w:type="spellStart"/>
+      <w:r>
+        <w:t>DbContext</w:t>
+      </w:r>
+      <w:proofErr w:type="spellEnd"/>
+      <w:r>
+        <w:t xml:space="preserve"> "Server=DESKTOP-6J4LFB</w:t>
+      </w:r>
+      <w:proofErr w:type="gramStart"/>
+      <w:r>
+        <w:t>4;Database</w:t>
+      </w:r>
+      <w:proofErr w:type="gramEnd"/>
+      <w:r>
+        <w:t>=</w:t>
+      </w:r>
+      <w:r>
+        <w:t>WILDatabase</w:t>
+      </w:r>
+      <w:r>
+        <w:t xml:space="preserve">;Trusted_Connection=True;" </w:t>
+      </w:r>
+      <w:proofErr w:type="spellStart"/>
+      <w:r>
+        <w:t>Microsoft.EntityFrameworkCore.SqlServer</w:t>
+      </w:r>
+      <w:proofErr w:type="spellEnd"/>
+      <w:r>
+        <w:t xml:space="preserve"> -</w:t>
+      </w:r>
+      <w:proofErr w:type="spellStart"/>
+      <w:r>
+        <w:t>OutputDir</w:t>
+      </w:r>
+      <w:proofErr w:type="spellEnd"/>
+      <w:r>
+        <w:t xml:space="preserve"> Models</w:t>
+      </w:r>
+      <w:r>
+        <w:t xml:space="preserve"> -Force</w:t>
+      </w:r>
       <w:bookmarkEnd w:id="0"/>
     </w:p>
     <w:sectPr>
@@ -142,6 +210,7 @@
     <w:lsdException w:name="HTML Sample" w:semiHidden="1" w:unhideWhenUsed="1"/>
     <w:lsdException w:name="HTML Typewriter" w:semiHidden="1" w:unhideWhenUsed="1"/>
     <w:lsdException w:name="HTML Variable" w:semiHidden="1" w:unhideWhenUsed="1"/>
+    <w:lsdException w:name="Normal Table" w:semiHidden="1" w:unhideWhenUsed="1"/>
     <w:lsdException w:name="annotation subject" w:semiHidden="1" w:unhideWhenUsed="1"/>
     <w:lsdException w:name="No List" w:semiHidden="1" w:unhideWhenUsed="1"/>
     <w:lsdException w:name="Outline List 1" w:semiHidden="1" w:unhideWhenUsed="1"/>
@@ -188,8 +257,10 @@
     <w:lsdException w:name="Table Subtle 2" w:semiHidden="1" w:unhideWhenUsed="1"/>
     <w:lsdException w:name="Table Web 1" w:semiHidden="1" w:unhideWhenUsed="1"/>
     <w:lsdException w:name="Table Web 2" w:semiHidden="1" w:unhideWhenUsed="1"/>
+    <w:lsdException w:name="Table Web 3" w:semiHidden="1" w:unhideWhenUsed="1"/>
     <w:lsdException w:name="Balloon Text" w:semiHidden="1" w:unhideWhenUsed="1"/>
     <w:lsdException w:name="Table Grid" w:uiPriority="39"/>
+    <w:lsdException w:name="Table Theme" w:semiHidden="1" w:unhideWhenUsed="1"/>
     <w:lsdException w:name="Placeholder Text" w:semiHidden="1"/>
     <w:lsdException w:name="No Spacing" w:uiPriority="1" w:qFormat="1"/>
     <w:lsdException w:name="Light Shading" w:uiPriority="60"/>
@@ -441,6 +512,29 @@
     <w:uiPriority w:val="99"/>
     <w:semiHidden/>
     <w:unhideWhenUsed/>
+  </w:style>
+  <w:style w:type="character" w:styleId="Hyperlink">
+    <w:name w:val="Hyperlink"/>
+    <w:basedOn w:val="DefaultParagraphFont"/>
+    <w:uiPriority w:val="99"/>
+    <w:unhideWhenUsed/>
+    <w:rsid w:val="006326A6"/>
+    <w:rPr>
+      <w:color w:val="0563C1" w:themeColor="hyperlink"/>
+      <w:u w:val="single"/>
+    </w:rPr>
+  </w:style>
+  <w:style w:type="character" w:styleId="UnresolvedMention">
+    <w:name w:val="Unresolved Mention"/>
+    <w:basedOn w:val="DefaultParagraphFont"/>
+    <w:uiPriority w:val="99"/>
+    <w:semiHidden/>
+    <w:unhideWhenUsed/>
+    <w:rsid w:val="006326A6"/>
+    <w:rPr>
+      <w:color w:val="605E5C"/>
+      <w:shd w:val="clear" w:color="auto" w:fill="E1DFDD"/>
+    </w:rPr>
   </w:style>
 </w:styles>
 </file>

</xml_diff>